<commit_message>
lab 6 spr WIP
</commit_message>
<xml_diff>
--- a/lab_9/Sulima_6.docx
+++ b/lab_9/Sulima_6.docx
@@ -37,6 +37,7 @@
           <w:lang w:eastAsia="pl-PL"/>
         </w:rPr>
       </w:pPr>
+      <w:proofErr w:type="spellStart"/>
       <w:r>
         <w:rPr>
           <w:rFonts w:ascii="Arial" w:eastAsia="Times New Roman" w:hAnsi="Arial" w:cs="Arial"/>
@@ -48,7 +49,21 @@
           <w:szCs w:val="40"/>
           <w:lang w:eastAsia="pl-PL"/>
         </w:rPr>
-        <w:t xml:space="preserve">MOwNiT </w:t>
+        <w:t>MOwNiT</w:t>
+      </w:r>
+      <w:proofErr w:type="spellEnd"/>
+      <w:r>
+        <w:rPr>
+          <w:rFonts w:ascii="Arial" w:eastAsia="Times New Roman" w:hAnsi="Arial" w:cs="Arial"/>
+          <w:b/>
+          <w:bCs/>
+          <w:color w:val="000000"/>
+          <w:kern w:val="36"/>
+          <w:sz w:val="40"/>
+          <w:szCs w:val="40"/>
+          <w:lang w:eastAsia="pl-PL"/>
+        </w:rPr>
+        <w:t xml:space="preserve"> </w:t>
       </w:r>
       <w:r>
         <w:rPr>
@@ -192,13 +207,41 @@
         </w:rPr>
         <w:t xml:space="preserve">- </w:t>
       </w:r>
-      <w:r>
-        <w:rPr>
-          <w:rFonts w:ascii="Arial" w:eastAsia="Times New Roman" w:hAnsi="Arial" w:cs="Arial"/>
-          <w:color w:val="000000"/>
-          <w:lang w:eastAsia="pl-PL"/>
-        </w:rPr>
-        <w:t>Python 3.10, numpy 1.24.</w:t>
+      <w:proofErr w:type="spellStart"/>
+      <w:r>
+        <w:rPr>
+          <w:rFonts w:ascii="Arial" w:eastAsia="Times New Roman" w:hAnsi="Arial" w:cs="Arial"/>
+          <w:color w:val="000000"/>
+          <w:lang w:eastAsia="pl-PL"/>
+        </w:rPr>
+        <w:t>Python</w:t>
+      </w:r>
+      <w:proofErr w:type="spellEnd"/>
+      <w:r>
+        <w:rPr>
+          <w:rFonts w:ascii="Arial" w:eastAsia="Times New Roman" w:hAnsi="Arial" w:cs="Arial"/>
+          <w:color w:val="000000"/>
+          <w:lang w:eastAsia="pl-PL"/>
+        </w:rPr>
+        <w:t xml:space="preserve"> 3.10, </w:t>
+      </w:r>
+      <w:proofErr w:type="spellStart"/>
+      <w:r>
+        <w:rPr>
+          <w:rFonts w:ascii="Arial" w:eastAsia="Times New Roman" w:hAnsi="Arial" w:cs="Arial"/>
+          <w:color w:val="000000"/>
+          <w:lang w:eastAsia="pl-PL"/>
+        </w:rPr>
+        <w:t>numpy</w:t>
+      </w:r>
+      <w:proofErr w:type="spellEnd"/>
+      <w:r>
+        <w:rPr>
+          <w:rFonts w:ascii="Arial" w:eastAsia="Times New Roman" w:hAnsi="Arial" w:cs="Arial"/>
+          <w:color w:val="000000"/>
+          <w:lang w:eastAsia="pl-PL"/>
+        </w:rPr>
+        <w:t xml:space="preserve"> 1.24.</w:t>
       </w:r>
       <w:r>
         <w:rPr>
@@ -214,8 +257,36 @@
           <w:color w:val="000000"/>
           <w:lang w:eastAsia="pl-PL"/>
         </w:rPr>
-        <w:t>, matplotlib 3.7.1, jupyter</w:t>
-      </w:r>
+        <w:t xml:space="preserve">, </w:t>
+      </w:r>
+      <w:proofErr w:type="spellStart"/>
+      <w:r>
+        <w:rPr>
+          <w:rFonts w:ascii="Arial" w:eastAsia="Times New Roman" w:hAnsi="Arial" w:cs="Arial"/>
+          <w:color w:val="000000"/>
+          <w:lang w:eastAsia="pl-PL"/>
+        </w:rPr>
+        <w:t>matplotlib</w:t>
+      </w:r>
+      <w:proofErr w:type="spellEnd"/>
+      <w:r>
+        <w:rPr>
+          <w:rFonts w:ascii="Arial" w:eastAsia="Times New Roman" w:hAnsi="Arial" w:cs="Arial"/>
+          <w:color w:val="000000"/>
+          <w:lang w:eastAsia="pl-PL"/>
+        </w:rPr>
+        <w:t xml:space="preserve"> 3.7.1, </w:t>
+      </w:r>
+      <w:proofErr w:type="spellStart"/>
+      <w:r>
+        <w:rPr>
+          <w:rFonts w:ascii="Arial" w:eastAsia="Times New Roman" w:hAnsi="Arial" w:cs="Arial"/>
+          <w:color w:val="000000"/>
+          <w:lang w:eastAsia="pl-PL"/>
+        </w:rPr>
+        <w:t>jupyter</w:t>
+      </w:r>
+      <w:proofErr w:type="spellEnd"/>
     </w:p>
     <w:p>
       <w:pPr>
@@ -252,7 +323,25 @@
           <w:color w:val="000000"/>
           <w:lang w:eastAsia="pl-PL"/>
         </w:rPr>
-        <w:t>- AMD Ryzen 7 4700U</w:t>
+        <w:t xml:space="preserve">- AMD </w:t>
+      </w:r>
+      <w:proofErr w:type="spellStart"/>
+      <w:r>
+        <w:rPr>
+          <w:rFonts w:ascii="Arial" w:eastAsia="Times New Roman" w:hAnsi="Arial" w:cs="Arial"/>
+          <w:color w:val="000000"/>
+          <w:lang w:eastAsia="pl-PL"/>
+        </w:rPr>
+        <w:t>Ryzen</w:t>
+      </w:r>
+      <w:proofErr w:type="spellEnd"/>
+      <w:r>
+        <w:rPr>
+          <w:rFonts w:ascii="Arial" w:eastAsia="Times New Roman" w:hAnsi="Arial" w:cs="Arial"/>
+          <w:color w:val="000000"/>
+          <w:lang w:eastAsia="pl-PL"/>
+        </w:rPr>
+        <w:t xml:space="preserve"> 7 4700U</w:t>
       </w:r>
     </w:p>
     <w:p>
@@ -1512,8 +1601,36 @@
           <w:color w:val="000000"/>
           <w:lang w:eastAsia="pl-PL"/>
         </w:rPr>
-        <w:t>W eksperymentach użyto zmiennych z biblioteki float32 i float64 z biblioteki numpy. Zmienna float32 składa się z 8 bitów wykładnika i 23 bitów mantysy. Zmienna float64 składa się 11 bitów wykładnika i 52 bitów mantysy.</w:t>
-      </w:r>
+        <w:t xml:space="preserve">W eksperymentach użyto zmiennych z biblioteki float32 i float64 z biblioteki </w:t>
+      </w:r>
+      <w:proofErr w:type="spellStart"/>
+      <w:r>
+        <w:rPr>
+          <w:rFonts w:ascii="Arial" w:eastAsia="Times New Roman" w:hAnsi="Arial" w:cs="Arial"/>
+          <w:color w:val="000000"/>
+          <w:lang w:eastAsia="pl-PL"/>
+        </w:rPr>
+        <w:t>numpy</w:t>
+      </w:r>
+      <w:proofErr w:type="spellEnd"/>
+      <w:r>
+        <w:rPr>
+          <w:rFonts w:ascii="Arial" w:eastAsia="Times New Roman" w:hAnsi="Arial" w:cs="Arial"/>
+          <w:color w:val="000000"/>
+          <w:lang w:eastAsia="pl-PL"/>
+        </w:rPr>
+        <w:t>. Zmienna float32 składa się z 8 bitów wykładnika i 23 bitów mantysy. Zmienna float64 składa się 11 bitów wykładnika i 52 bitów mantysy.</w:t>
+      </w:r>
+    </w:p>
+    <w:p>
+      <w:pPr>
+        <w:spacing w:line="360" w:lineRule="auto"/>
+        <w:rPr>
+          <w:rFonts w:ascii="Arial" w:eastAsia="Times New Roman" w:hAnsi="Arial" w:cs="Arial"/>
+          <w:color w:val="000000"/>
+          <w:lang w:eastAsia="pl-PL"/>
+        </w:rPr>
+      </w:pPr>
     </w:p>
     <w:sectPr>
       <w:footerReference w:type="default" r:id="rId9"/>

</xml_diff>